<commit_message>
Project Initiation Documentation V1.0
</commit_message>
<xml_diff>
--- a/documents/PID_V1.docx
+++ b/documents/PID_V1.docx
@@ -1148,9 +1148,46 @@
     <w:p>
       <w:pPr>
         <w:pStyle w:val="NoSpacing"/>
-      </w:pPr>
-      <w:r>
-        <w:t>[Define what success looks like in terms of functionality]</w:t>
+        <w:numPr>
+          <w:ilvl w:val="0"/>
+          <w:numId w:val="4"/>
+        </w:numPr>
+      </w:pPr>
+      <w:r>
+        <w:rPr>
+          <w:lang w:val="en-GB"/>
+        </w:rPr>
+        <w:t>Teams are automatically balanced based on player ratings and stats.</w:t>
+      </w:r>
+    </w:p>
+    <w:p>
+      <w:pPr>
+        <w:pStyle w:val="NoSpacing"/>
+        <w:numPr>
+          <w:ilvl w:val="0"/>
+          <w:numId w:val="4"/>
+        </w:numPr>
+      </w:pPr>
+      <w:r>
+        <w:rPr>
+          <w:lang w:val="en-GB"/>
+        </w:rPr>
+        <w:t>Users can enter and view their match performance data.</w:t>
+      </w:r>
+    </w:p>
+    <w:p>
+      <w:pPr>
+        <w:pStyle w:val="NoSpacing"/>
+        <w:numPr>
+          <w:ilvl w:val="0"/>
+          <w:numId w:val="4"/>
+        </w:numPr>
+      </w:pPr>
+      <w:r>
+        <w:rPr>
+          <w:lang w:val="en-GB"/>
+        </w:rPr>
+        <w:t>The app is deployed and fully functional on both Android and iOS.</w:t>
       </w:r>
     </w:p>
     <w:p>
@@ -1158,15 +1195,38 @@
         <w:pStyle w:val="Heading3"/>
       </w:pPr>
       <w:r>
+        <w:lastRenderedPageBreak/>
         <w:t>Usability</w:t>
       </w:r>
     </w:p>
     <w:p>
       <w:pPr>
         <w:pStyle w:val="NoSpacing"/>
-      </w:pPr>
-      <w:r>
-        <w:t>[Define what success looks like in terms of user experience]</w:t>
+        <w:numPr>
+          <w:ilvl w:val="0"/>
+          <w:numId w:val="5"/>
+        </w:numPr>
+      </w:pPr>
+      <w:r>
+        <w:rPr>
+          <w:lang w:val="en-GB"/>
+        </w:rPr>
+        <w:t>Users should be able to create a match session in under 2 minutes.</w:t>
+      </w:r>
+    </w:p>
+    <w:p>
+      <w:pPr>
+        <w:pStyle w:val="NoSpacing"/>
+        <w:numPr>
+          <w:ilvl w:val="0"/>
+          <w:numId w:val="5"/>
+        </w:numPr>
+      </w:pPr>
+      <w:r>
+        <w:rPr>
+          <w:lang w:val="en-GB"/>
+        </w:rPr>
+        <w:t>The app should have an intuitive interface for viewing stats and managing sessions.</w:t>
       </w:r>
     </w:p>
     <w:p>
@@ -1174,16 +1234,37 @@
         <w:pStyle w:val="Heading3"/>
       </w:pPr>
       <w:r>
-        <w:lastRenderedPageBreak/>
         <w:t>Performance</w:t>
       </w:r>
     </w:p>
     <w:p>
       <w:pPr>
         <w:pStyle w:val="NoSpacing"/>
-      </w:pPr>
-      <w:r>
-        <w:t>[Define the performance standards you aim to meet]</w:t>
+        <w:numPr>
+          <w:ilvl w:val="0"/>
+          <w:numId w:val="6"/>
+        </w:numPr>
+      </w:pPr>
+      <w:r>
+        <w:rPr>
+          <w:lang w:val="en-GB"/>
+        </w:rPr>
+        <w:t>The app should load in under 3 seconds, even with large databases of player data.</w:t>
+      </w:r>
+    </w:p>
+    <w:p>
+      <w:pPr>
+        <w:pStyle w:val="NoSpacing"/>
+        <w:numPr>
+          <w:ilvl w:val="0"/>
+          <w:numId w:val="6"/>
+        </w:numPr>
+      </w:pPr>
+      <w:r>
+        <w:rPr>
+          <w:lang w:val="en-GB"/>
+        </w:rPr>
+        <w:t>Match balancing should be completed in under 5 seconds.</w:t>
       </w:r>
     </w:p>
     <w:p>
@@ -1197,9 +1278,31 @@
     <w:p>
       <w:pPr>
         <w:pStyle w:val="NoSpacing"/>
-      </w:pPr>
-      <w:r>
-        <w:t>[Specify what kind of user feedback you will consider a success]</w:t>
+        <w:numPr>
+          <w:ilvl w:val="0"/>
+          <w:numId w:val="7"/>
+        </w:numPr>
+      </w:pPr>
+      <w:r>
+        <w:rPr>
+          <w:lang w:val="en-GB"/>
+        </w:rPr>
+        <w:t>Positive feedback on the fairness and balance of teams.</w:t>
+      </w:r>
+    </w:p>
+    <w:p>
+      <w:pPr>
+        <w:pStyle w:val="NoSpacing"/>
+        <w:numPr>
+          <w:ilvl w:val="0"/>
+          <w:numId w:val="7"/>
+        </w:numPr>
+      </w:pPr>
+      <w:r>
+        <w:rPr>
+          <w:lang w:val="en-GB"/>
+        </w:rPr>
+        <w:t>Users report improved match quality due to balanced teams.</w:t>
       </w:r>
     </w:p>
     <w:p>
@@ -1223,7 +1326,48 @@
         <w:pStyle w:val="NoSpacing"/>
       </w:pPr>
       <w:r>
-        <w:t>[Identify potential risks that could impact the project.]</w:t>
+        <w:rPr>
+          <w:b/>
+          <w:bCs/>
+        </w:rPr>
+        <w:t>Balancing Algorithm Complexity:</w:t>
+      </w:r>
+      <w:r>
+        <w:t xml:space="preserve"> Difficulty in achieving perfectly balanced teams across various skill levels could lead to user frustration.</w:t>
+      </w:r>
+    </w:p>
+    <w:p>
+      <w:pPr>
+        <w:pStyle w:val="NoSpacing"/>
+      </w:pPr>
+      <w:r>
+        <w:rPr>
+          <w:b/>
+          <w:bCs/>
+        </w:rPr>
+        <w:t>Adoption Rate:</w:t>
+      </w:r>
+      <w:r>
+        <w:t xml:space="preserve"> If users do not find the app easy to use, they may revert to manual team balancing.</w:t>
+      </w:r>
+    </w:p>
+    <w:p>
+      <w:pPr>
+        <w:pStyle w:val="NoSpacing"/>
+      </w:pPr>
+      <w:r>
+        <w:rPr>
+          <w:b/>
+          <w:bCs/>
+          <w:lang w:val="en-GB"/>
+        </w:rPr>
+        <w:t>Data Accuracy:</w:t>
+      </w:r>
+      <w:r>
+        <w:rPr>
+          <w:lang w:val="en-GB"/>
+        </w:rPr>
+        <w:t xml:space="preserve"> Inaccurate stats input from users may affect team balancing.</w:t>
       </w:r>
     </w:p>
     <w:p>
@@ -1237,9 +1381,28 @@
     <w:p>
       <w:pPr>
         <w:pStyle w:val="NoSpacing"/>
-      </w:pPr>
-      <w:r>
-        <w:t>[List any important factors to keep in mind while developing the project.]</w:t>
+        <w:numPr>
+          <w:ilvl w:val="0"/>
+          <w:numId w:val="8"/>
+        </w:numPr>
+      </w:pPr>
+      <w:r>
+        <w:t>Regular user feedback should be gathered post-launch to fine-tune the balancing algorithm.</w:t>
+      </w:r>
+    </w:p>
+    <w:p>
+      <w:pPr>
+        <w:pStyle w:val="NoSpacing"/>
+        <w:numPr>
+          <w:ilvl w:val="0"/>
+          <w:numId w:val="8"/>
+        </w:numPr>
+      </w:pPr>
+      <w:r>
+        <w:rPr>
+          <w:lang w:val="en-GB"/>
+        </w:rPr>
+        <w:t>Scaling issues if user adoption exceeds initial expectations.</w:t>
       </w:r>
     </w:p>
     <w:p>
@@ -1263,7 +1426,10 @@
         <w:pStyle w:val="NoSpacing"/>
       </w:pPr>
       <w:r>
-        <w:t>[What do you want to learn from this project?]</w:t>
+        <w:rPr>
+          <w:lang w:val="en-GB"/>
+        </w:rPr>
+        <w:t>Gain experience in building a full-stack mobile app with React Native and ASP.NET Core.</w:t>
       </w:r>
     </w:p>
     <w:p>
@@ -1277,9 +1443,58 @@
     <w:p>
       <w:pPr>
         <w:pStyle w:val="NoSpacing"/>
-      </w:pPr>
-      <w:r>
-        <w:t>[What do you see as the long-term goal for this project?]</w:t>
+        <w:numPr>
+          <w:ilvl w:val="0"/>
+          <w:numId w:val="9"/>
+        </w:numPr>
+      </w:pPr>
+      <w:r>
+        <w:rPr>
+          <w:lang w:val="en-GB"/>
+        </w:rPr>
+        <w:t xml:space="preserve">Establish </w:t>
+      </w:r>
+      <w:r>
+        <w:rPr>
+          <w:lang w:val="en-GB"/>
+        </w:rPr>
+        <w:t xml:space="preserve">TeamSync </w:t>
+      </w:r>
+      <w:r>
+        <w:rPr>
+          <w:lang w:val="en-GB"/>
+        </w:rPr>
+        <w:t>as a core tool for small football leagues and casual players.</w:t>
+      </w:r>
+    </w:p>
+    <w:p>
+      <w:pPr>
+        <w:pStyle w:val="NoSpacing"/>
+        <w:numPr>
+          <w:ilvl w:val="0"/>
+          <w:numId w:val="9"/>
+        </w:numPr>
+      </w:pPr>
+      <w:r>
+        <w:rPr>
+          <w:lang w:val="en-GB"/>
+        </w:rPr>
+        <w:t>Expand to other sports with minimal adaptation of the core functionality.</w:t>
+      </w:r>
+    </w:p>
+    <w:p>
+      <w:pPr>
+        <w:pStyle w:val="NoSpacing"/>
+        <w:numPr>
+          <w:ilvl w:val="0"/>
+          <w:numId w:val="9"/>
+        </w:numPr>
+      </w:pPr>
+      <w:r>
+        <w:t xml:space="preserve">Expand app functionality to potentially work with organizations and </w:t>
+      </w:r>
+      <w:r>
+        <w:t>football clubs.</w:t>
       </w:r>
     </w:p>
     <w:p>
@@ -1293,9 +1508,43 @@
     <w:p>
       <w:pPr>
         <w:pStyle w:val="NoSpacing"/>
-      </w:pPr>
-      <w:r>
-        <w:t>[What challenges are you setting for yourself?]</w:t>
+        <w:numPr>
+          <w:ilvl w:val="0"/>
+          <w:numId w:val="10"/>
+        </w:numPr>
+      </w:pPr>
+      <w:r>
+        <w:rPr>
+          <w:lang w:val="en-GB"/>
+        </w:rPr>
+        <w:t xml:space="preserve">Ensure that the app remains efficient and fair in team balancing, even with </w:t>
+      </w:r>
+      <w:r>
+        <w:rPr>
+          <w:lang w:val="en-GB"/>
+        </w:rPr>
+        <w:t>many</w:t>
+      </w:r>
+      <w:r>
+        <w:rPr>
+          <w:lang w:val="en-GB"/>
+        </w:rPr>
+        <w:t xml:space="preserve"> users.</w:t>
+      </w:r>
+    </w:p>
+    <w:p>
+      <w:pPr>
+        <w:pStyle w:val="NoSpacing"/>
+        <w:numPr>
+          <w:ilvl w:val="0"/>
+          <w:numId w:val="10"/>
+        </w:numPr>
+      </w:pPr>
+      <w:r>
+        <w:rPr>
+          <w:lang w:val="en-GB"/>
+        </w:rPr>
+        <w:t>Successfully integrate complex data from multiple sources, gain proficiency in full stack .NET app development.</w:t>
       </w:r>
     </w:p>
     <w:p>
@@ -1310,9 +1559,6 @@
       <w:pPr>
         <w:pStyle w:val="NoSpacing"/>
       </w:pPr>
-      <w:r>
-        <w:t>[Include any ideas or features that you might want to implement in future updates]</w:t>
-      </w:r>
     </w:p>
     <w:sectPr>
       <w:pgSz w:w="11906" w:h="16838"/>
@@ -1327,6 +1573,458 @@
 <file path=word/numbering.xml><?xml version="1.0" encoding="utf-8"?>
 <w:numbering xmlns:wpc="http://schemas.microsoft.com/office/word/2010/wordprocessingCanvas" xmlns:cx="http://schemas.microsoft.com/office/drawing/2014/chartex" xmlns:cx1="http://schemas.microsoft.com/office/drawing/2015/9/8/chartex" xmlns:cx2="http://schemas.microsoft.com/office/drawing/2015/10/21/chartex" xmlns:cx3="http://schemas.microsoft.com/office/drawing/2016/5/9/chartex" xmlns:cx4="http://schemas.microsoft.com/office/drawing/2016/5/10/chartex" xmlns:cx5="http://schemas.microsoft.com/office/drawing/2016/5/11/chartex" xmlns:cx6="http://schemas.microsoft.com/office/drawing/2016/5/12/chartex" xmlns:cx7="http://schemas.microsoft.com/office/drawing/2016/5/13/chartex" xmlns:cx8="http://schemas.microsoft.com/office/drawing/2016/5/14/chartex" xmlns:mc="http://schemas.openxmlformats.org/markup-compatibility/2006" xmlns:aink="http://schemas.microsoft.com/office/drawing/2016/ink" xmlns:am3d="http://schemas.microsoft.com/office/drawing/2017/model3d" xmlns:o="urn:schemas-microsoft-com:office:office" xmlns:oel="http://schemas.microsoft.com/office/2019/extlst" xmlns:r="http://schemas.openxmlformats.org/officeDocument/2006/relationships" xmlns:m="http://schemas.openxmlformats.org/officeDocument/2006/math" xmlns:v="urn:schemas-microsoft-com:vml" xmlns:wp14="http://schemas.microsoft.com/office/word/2010/wordprocessingDrawing" xmlns:wp="http://schemas.openxmlformats.org/drawingml/2006/wordprocessingDrawing" xmlns:w10="urn:schemas-microsoft-com:office:word" xmlns:w="http://schemas.openxmlformats.org/wordprocessingml/2006/main" xmlns:w14="http://schemas.microsoft.com/office/word/2010/wordml" xmlns:w15="http://schemas.microsoft.com/office/word/2012/wordml" xmlns:w16cex="http://schemas.microsoft.com/office/word/2018/wordml/cex" xmlns:w16cid="http://schemas.microsoft.com/office/word/2016/wordml/cid" xmlns:w16="http://schemas.microsoft.com/office/word/2018/wordml" xmlns:w16du="http://schemas.microsoft.com/office/word/2023/wordml/word16du" xmlns:w16sdtdh="http://schemas.microsoft.com/office/word/2020/wordml/sdtdatahash" xmlns:w16se="http://schemas.microsoft.com/office/word/2015/wordml/symex" xmlns:wpg="http://schemas.microsoft.com/office/word/2010/wordprocessingGroup" xmlns:wpi="http://schemas.microsoft.com/office/word/2010/wordprocessingInk" xmlns:wne="http://schemas.microsoft.com/office/word/2006/wordml" xmlns:wps="http://schemas.microsoft.com/office/word/2010/wordprocessingShape" mc:Ignorable="w14 w15 w16se w16cid w16 w16cex w16sdtdh w16du wp14">
   <w:abstractNum w:abstractNumId="0" w15:restartNumberingAfterBreak="0">
+    <w:nsid w:val="09C34105"/>
+    <w:multiLevelType w:val="hybridMultilevel"/>
+    <w:tmpl w:val="5720EA5E"/>
+    <w:lvl w:ilvl="0" w:tplc="04090001">
+      <w:start w:val="1"/>
+      <w:numFmt w:val="bullet"/>
+      <w:lvlText w:val=""/>
+      <w:lvlJc w:val="left"/>
+      <w:pPr>
+        <w:ind w:left="720" w:hanging="360"/>
+      </w:pPr>
+      <w:rPr>
+        <w:rFonts w:ascii="Symbol" w:hAnsi="Symbol" w:hint="default"/>
+      </w:rPr>
+    </w:lvl>
+    <w:lvl w:ilvl="1" w:tplc="04090003" w:tentative="1">
+      <w:start w:val="1"/>
+      <w:numFmt w:val="bullet"/>
+      <w:lvlText w:val="o"/>
+      <w:lvlJc w:val="left"/>
+      <w:pPr>
+        <w:ind w:left="1440" w:hanging="360"/>
+      </w:pPr>
+      <w:rPr>
+        <w:rFonts w:ascii="Courier New" w:hAnsi="Courier New" w:cs="Courier New" w:hint="default"/>
+      </w:rPr>
+    </w:lvl>
+    <w:lvl w:ilvl="2" w:tplc="04090005" w:tentative="1">
+      <w:start w:val="1"/>
+      <w:numFmt w:val="bullet"/>
+      <w:lvlText w:val=""/>
+      <w:lvlJc w:val="left"/>
+      <w:pPr>
+        <w:ind w:left="2160" w:hanging="360"/>
+      </w:pPr>
+      <w:rPr>
+        <w:rFonts w:ascii="Wingdings" w:hAnsi="Wingdings" w:hint="default"/>
+      </w:rPr>
+    </w:lvl>
+    <w:lvl w:ilvl="3" w:tplc="04090001" w:tentative="1">
+      <w:start w:val="1"/>
+      <w:numFmt w:val="bullet"/>
+      <w:lvlText w:val=""/>
+      <w:lvlJc w:val="left"/>
+      <w:pPr>
+        <w:ind w:left="2880" w:hanging="360"/>
+      </w:pPr>
+      <w:rPr>
+        <w:rFonts w:ascii="Symbol" w:hAnsi="Symbol" w:hint="default"/>
+      </w:rPr>
+    </w:lvl>
+    <w:lvl w:ilvl="4" w:tplc="04090003" w:tentative="1">
+      <w:start w:val="1"/>
+      <w:numFmt w:val="bullet"/>
+      <w:lvlText w:val="o"/>
+      <w:lvlJc w:val="left"/>
+      <w:pPr>
+        <w:ind w:left="3600" w:hanging="360"/>
+      </w:pPr>
+      <w:rPr>
+        <w:rFonts w:ascii="Courier New" w:hAnsi="Courier New" w:cs="Courier New" w:hint="default"/>
+      </w:rPr>
+    </w:lvl>
+    <w:lvl w:ilvl="5" w:tplc="04090005" w:tentative="1">
+      <w:start w:val="1"/>
+      <w:numFmt w:val="bullet"/>
+      <w:lvlText w:val=""/>
+      <w:lvlJc w:val="left"/>
+      <w:pPr>
+        <w:ind w:left="4320" w:hanging="360"/>
+      </w:pPr>
+      <w:rPr>
+        <w:rFonts w:ascii="Wingdings" w:hAnsi="Wingdings" w:hint="default"/>
+      </w:rPr>
+    </w:lvl>
+    <w:lvl w:ilvl="6" w:tplc="04090001" w:tentative="1">
+      <w:start w:val="1"/>
+      <w:numFmt w:val="bullet"/>
+      <w:lvlText w:val=""/>
+      <w:lvlJc w:val="left"/>
+      <w:pPr>
+        <w:ind w:left="5040" w:hanging="360"/>
+      </w:pPr>
+      <w:rPr>
+        <w:rFonts w:ascii="Symbol" w:hAnsi="Symbol" w:hint="default"/>
+      </w:rPr>
+    </w:lvl>
+    <w:lvl w:ilvl="7" w:tplc="04090003" w:tentative="1">
+      <w:start w:val="1"/>
+      <w:numFmt w:val="bullet"/>
+      <w:lvlText w:val="o"/>
+      <w:lvlJc w:val="left"/>
+      <w:pPr>
+        <w:ind w:left="5760" w:hanging="360"/>
+      </w:pPr>
+      <w:rPr>
+        <w:rFonts w:ascii="Courier New" w:hAnsi="Courier New" w:cs="Courier New" w:hint="default"/>
+      </w:rPr>
+    </w:lvl>
+    <w:lvl w:ilvl="8" w:tplc="04090005" w:tentative="1">
+      <w:start w:val="1"/>
+      <w:numFmt w:val="bullet"/>
+      <w:lvlText w:val=""/>
+      <w:lvlJc w:val="left"/>
+      <w:pPr>
+        <w:ind w:left="6480" w:hanging="360"/>
+      </w:pPr>
+      <w:rPr>
+        <w:rFonts w:ascii="Wingdings" w:hAnsi="Wingdings" w:hint="default"/>
+      </w:rPr>
+    </w:lvl>
+  </w:abstractNum>
+  <w:abstractNum w:abstractNumId="1" w15:restartNumberingAfterBreak="0">
+    <w:nsid w:val="15AC1E81"/>
+    <w:multiLevelType w:val="hybridMultilevel"/>
+    <w:tmpl w:val="D27ECAB4"/>
+    <w:lvl w:ilvl="0" w:tplc="04090001">
+      <w:start w:val="1"/>
+      <w:numFmt w:val="bullet"/>
+      <w:lvlText w:val=""/>
+      <w:lvlJc w:val="left"/>
+      <w:pPr>
+        <w:ind w:left="720" w:hanging="360"/>
+      </w:pPr>
+      <w:rPr>
+        <w:rFonts w:ascii="Symbol" w:hAnsi="Symbol" w:hint="default"/>
+      </w:rPr>
+    </w:lvl>
+    <w:lvl w:ilvl="1" w:tplc="04090003" w:tentative="1">
+      <w:start w:val="1"/>
+      <w:numFmt w:val="bullet"/>
+      <w:lvlText w:val="o"/>
+      <w:lvlJc w:val="left"/>
+      <w:pPr>
+        <w:ind w:left="1440" w:hanging="360"/>
+      </w:pPr>
+      <w:rPr>
+        <w:rFonts w:ascii="Courier New" w:hAnsi="Courier New" w:cs="Courier New" w:hint="default"/>
+      </w:rPr>
+    </w:lvl>
+    <w:lvl w:ilvl="2" w:tplc="04090005" w:tentative="1">
+      <w:start w:val="1"/>
+      <w:numFmt w:val="bullet"/>
+      <w:lvlText w:val=""/>
+      <w:lvlJc w:val="left"/>
+      <w:pPr>
+        <w:ind w:left="2160" w:hanging="360"/>
+      </w:pPr>
+      <w:rPr>
+        <w:rFonts w:ascii="Wingdings" w:hAnsi="Wingdings" w:hint="default"/>
+      </w:rPr>
+    </w:lvl>
+    <w:lvl w:ilvl="3" w:tplc="04090001" w:tentative="1">
+      <w:start w:val="1"/>
+      <w:numFmt w:val="bullet"/>
+      <w:lvlText w:val=""/>
+      <w:lvlJc w:val="left"/>
+      <w:pPr>
+        <w:ind w:left="2880" w:hanging="360"/>
+      </w:pPr>
+      <w:rPr>
+        <w:rFonts w:ascii="Symbol" w:hAnsi="Symbol" w:hint="default"/>
+      </w:rPr>
+    </w:lvl>
+    <w:lvl w:ilvl="4" w:tplc="04090003" w:tentative="1">
+      <w:start w:val="1"/>
+      <w:numFmt w:val="bullet"/>
+      <w:lvlText w:val="o"/>
+      <w:lvlJc w:val="left"/>
+      <w:pPr>
+        <w:ind w:left="3600" w:hanging="360"/>
+      </w:pPr>
+      <w:rPr>
+        <w:rFonts w:ascii="Courier New" w:hAnsi="Courier New" w:cs="Courier New" w:hint="default"/>
+      </w:rPr>
+    </w:lvl>
+    <w:lvl w:ilvl="5" w:tplc="04090005" w:tentative="1">
+      <w:start w:val="1"/>
+      <w:numFmt w:val="bullet"/>
+      <w:lvlText w:val=""/>
+      <w:lvlJc w:val="left"/>
+      <w:pPr>
+        <w:ind w:left="4320" w:hanging="360"/>
+      </w:pPr>
+      <w:rPr>
+        <w:rFonts w:ascii="Wingdings" w:hAnsi="Wingdings" w:hint="default"/>
+      </w:rPr>
+    </w:lvl>
+    <w:lvl w:ilvl="6" w:tplc="04090001" w:tentative="1">
+      <w:start w:val="1"/>
+      <w:numFmt w:val="bullet"/>
+      <w:lvlText w:val=""/>
+      <w:lvlJc w:val="left"/>
+      <w:pPr>
+        <w:ind w:left="5040" w:hanging="360"/>
+      </w:pPr>
+      <w:rPr>
+        <w:rFonts w:ascii="Symbol" w:hAnsi="Symbol" w:hint="default"/>
+      </w:rPr>
+    </w:lvl>
+    <w:lvl w:ilvl="7" w:tplc="04090003" w:tentative="1">
+      <w:start w:val="1"/>
+      <w:numFmt w:val="bullet"/>
+      <w:lvlText w:val="o"/>
+      <w:lvlJc w:val="left"/>
+      <w:pPr>
+        <w:ind w:left="5760" w:hanging="360"/>
+      </w:pPr>
+      <w:rPr>
+        <w:rFonts w:ascii="Courier New" w:hAnsi="Courier New" w:cs="Courier New" w:hint="default"/>
+      </w:rPr>
+    </w:lvl>
+    <w:lvl w:ilvl="8" w:tplc="04090005" w:tentative="1">
+      <w:start w:val="1"/>
+      <w:numFmt w:val="bullet"/>
+      <w:lvlText w:val=""/>
+      <w:lvlJc w:val="left"/>
+      <w:pPr>
+        <w:ind w:left="6480" w:hanging="360"/>
+      </w:pPr>
+      <w:rPr>
+        <w:rFonts w:ascii="Wingdings" w:hAnsi="Wingdings" w:hint="default"/>
+      </w:rPr>
+    </w:lvl>
+  </w:abstractNum>
+  <w:abstractNum w:abstractNumId="2" w15:restartNumberingAfterBreak="0">
+    <w:nsid w:val="18FB087B"/>
+    <w:multiLevelType w:val="hybridMultilevel"/>
+    <w:tmpl w:val="36F0DCFE"/>
+    <w:lvl w:ilvl="0" w:tplc="04090001">
+      <w:start w:val="1"/>
+      <w:numFmt w:val="bullet"/>
+      <w:lvlText w:val=""/>
+      <w:lvlJc w:val="left"/>
+      <w:pPr>
+        <w:ind w:left="720" w:hanging="360"/>
+      </w:pPr>
+      <w:rPr>
+        <w:rFonts w:ascii="Symbol" w:hAnsi="Symbol" w:hint="default"/>
+      </w:rPr>
+    </w:lvl>
+    <w:lvl w:ilvl="1" w:tplc="04090003" w:tentative="1">
+      <w:start w:val="1"/>
+      <w:numFmt w:val="bullet"/>
+      <w:lvlText w:val="o"/>
+      <w:lvlJc w:val="left"/>
+      <w:pPr>
+        <w:ind w:left="1440" w:hanging="360"/>
+      </w:pPr>
+      <w:rPr>
+        <w:rFonts w:ascii="Courier New" w:hAnsi="Courier New" w:cs="Courier New" w:hint="default"/>
+      </w:rPr>
+    </w:lvl>
+    <w:lvl w:ilvl="2" w:tplc="04090005" w:tentative="1">
+      <w:start w:val="1"/>
+      <w:numFmt w:val="bullet"/>
+      <w:lvlText w:val=""/>
+      <w:lvlJc w:val="left"/>
+      <w:pPr>
+        <w:ind w:left="2160" w:hanging="360"/>
+      </w:pPr>
+      <w:rPr>
+        <w:rFonts w:ascii="Wingdings" w:hAnsi="Wingdings" w:hint="default"/>
+      </w:rPr>
+    </w:lvl>
+    <w:lvl w:ilvl="3" w:tplc="04090001" w:tentative="1">
+      <w:start w:val="1"/>
+      <w:numFmt w:val="bullet"/>
+      <w:lvlText w:val=""/>
+      <w:lvlJc w:val="left"/>
+      <w:pPr>
+        <w:ind w:left="2880" w:hanging="360"/>
+      </w:pPr>
+      <w:rPr>
+        <w:rFonts w:ascii="Symbol" w:hAnsi="Symbol" w:hint="default"/>
+      </w:rPr>
+    </w:lvl>
+    <w:lvl w:ilvl="4" w:tplc="04090003" w:tentative="1">
+      <w:start w:val="1"/>
+      <w:numFmt w:val="bullet"/>
+      <w:lvlText w:val="o"/>
+      <w:lvlJc w:val="left"/>
+      <w:pPr>
+        <w:ind w:left="3600" w:hanging="360"/>
+      </w:pPr>
+      <w:rPr>
+        <w:rFonts w:ascii="Courier New" w:hAnsi="Courier New" w:cs="Courier New" w:hint="default"/>
+      </w:rPr>
+    </w:lvl>
+    <w:lvl w:ilvl="5" w:tplc="04090005" w:tentative="1">
+      <w:start w:val="1"/>
+      <w:numFmt w:val="bullet"/>
+      <w:lvlText w:val=""/>
+      <w:lvlJc w:val="left"/>
+      <w:pPr>
+        <w:ind w:left="4320" w:hanging="360"/>
+      </w:pPr>
+      <w:rPr>
+        <w:rFonts w:ascii="Wingdings" w:hAnsi="Wingdings" w:hint="default"/>
+      </w:rPr>
+    </w:lvl>
+    <w:lvl w:ilvl="6" w:tplc="04090001" w:tentative="1">
+      <w:start w:val="1"/>
+      <w:numFmt w:val="bullet"/>
+      <w:lvlText w:val=""/>
+      <w:lvlJc w:val="left"/>
+      <w:pPr>
+        <w:ind w:left="5040" w:hanging="360"/>
+      </w:pPr>
+      <w:rPr>
+        <w:rFonts w:ascii="Symbol" w:hAnsi="Symbol" w:hint="default"/>
+      </w:rPr>
+    </w:lvl>
+    <w:lvl w:ilvl="7" w:tplc="04090003" w:tentative="1">
+      <w:start w:val="1"/>
+      <w:numFmt w:val="bullet"/>
+      <w:lvlText w:val="o"/>
+      <w:lvlJc w:val="left"/>
+      <w:pPr>
+        <w:ind w:left="5760" w:hanging="360"/>
+      </w:pPr>
+      <w:rPr>
+        <w:rFonts w:ascii="Courier New" w:hAnsi="Courier New" w:cs="Courier New" w:hint="default"/>
+      </w:rPr>
+    </w:lvl>
+    <w:lvl w:ilvl="8" w:tplc="04090005" w:tentative="1">
+      <w:start w:val="1"/>
+      <w:numFmt w:val="bullet"/>
+      <w:lvlText w:val=""/>
+      <w:lvlJc w:val="left"/>
+      <w:pPr>
+        <w:ind w:left="6480" w:hanging="360"/>
+      </w:pPr>
+      <w:rPr>
+        <w:rFonts w:ascii="Wingdings" w:hAnsi="Wingdings" w:hint="default"/>
+      </w:rPr>
+    </w:lvl>
+  </w:abstractNum>
+  <w:abstractNum w:abstractNumId="3" w15:restartNumberingAfterBreak="0">
+    <w:nsid w:val="23B334FF"/>
+    <w:multiLevelType w:val="hybridMultilevel"/>
+    <w:tmpl w:val="C35C1F9C"/>
+    <w:lvl w:ilvl="0" w:tplc="04090001">
+      <w:start w:val="1"/>
+      <w:numFmt w:val="bullet"/>
+      <w:lvlText w:val=""/>
+      <w:lvlJc w:val="left"/>
+      <w:pPr>
+        <w:ind w:left="720" w:hanging="360"/>
+      </w:pPr>
+      <w:rPr>
+        <w:rFonts w:ascii="Symbol" w:hAnsi="Symbol" w:hint="default"/>
+      </w:rPr>
+    </w:lvl>
+    <w:lvl w:ilvl="1" w:tplc="04090003" w:tentative="1">
+      <w:start w:val="1"/>
+      <w:numFmt w:val="bullet"/>
+      <w:lvlText w:val="o"/>
+      <w:lvlJc w:val="left"/>
+      <w:pPr>
+        <w:ind w:left="1440" w:hanging="360"/>
+      </w:pPr>
+      <w:rPr>
+        <w:rFonts w:ascii="Courier New" w:hAnsi="Courier New" w:cs="Courier New" w:hint="default"/>
+      </w:rPr>
+    </w:lvl>
+    <w:lvl w:ilvl="2" w:tplc="04090005" w:tentative="1">
+      <w:start w:val="1"/>
+      <w:numFmt w:val="bullet"/>
+      <w:lvlText w:val=""/>
+      <w:lvlJc w:val="left"/>
+      <w:pPr>
+        <w:ind w:left="2160" w:hanging="360"/>
+      </w:pPr>
+      <w:rPr>
+        <w:rFonts w:ascii="Wingdings" w:hAnsi="Wingdings" w:hint="default"/>
+      </w:rPr>
+    </w:lvl>
+    <w:lvl w:ilvl="3" w:tplc="04090001" w:tentative="1">
+      <w:start w:val="1"/>
+      <w:numFmt w:val="bullet"/>
+      <w:lvlText w:val=""/>
+      <w:lvlJc w:val="left"/>
+      <w:pPr>
+        <w:ind w:left="2880" w:hanging="360"/>
+      </w:pPr>
+      <w:rPr>
+        <w:rFonts w:ascii="Symbol" w:hAnsi="Symbol" w:hint="default"/>
+      </w:rPr>
+    </w:lvl>
+    <w:lvl w:ilvl="4" w:tplc="04090003" w:tentative="1">
+      <w:start w:val="1"/>
+      <w:numFmt w:val="bullet"/>
+      <w:lvlText w:val="o"/>
+      <w:lvlJc w:val="left"/>
+      <w:pPr>
+        <w:ind w:left="3600" w:hanging="360"/>
+      </w:pPr>
+      <w:rPr>
+        <w:rFonts w:ascii="Courier New" w:hAnsi="Courier New" w:cs="Courier New" w:hint="default"/>
+      </w:rPr>
+    </w:lvl>
+    <w:lvl w:ilvl="5" w:tplc="04090005" w:tentative="1">
+      <w:start w:val="1"/>
+      <w:numFmt w:val="bullet"/>
+      <w:lvlText w:val=""/>
+      <w:lvlJc w:val="left"/>
+      <w:pPr>
+        <w:ind w:left="4320" w:hanging="360"/>
+      </w:pPr>
+      <w:rPr>
+        <w:rFonts w:ascii="Wingdings" w:hAnsi="Wingdings" w:hint="default"/>
+      </w:rPr>
+    </w:lvl>
+    <w:lvl w:ilvl="6" w:tplc="04090001" w:tentative="1">
+      <w:start w:val="1"/>
+      <w:numFmt w:val="bullet"/>
+      <w:lvlText w:val=""/>
+      <w:lvlJc w:val="left"/>
+      <w:pPr>
+        <w:ind w:left="5040" w:hanging="360"/>
+      </w:pPr>
+      <w:rPr>
+        <w:rFonts w:ascii="Symbol" w:hAnsi="Symbol" w:hint="default"/>
+      </w:rPr>
+    </w:lvl>
+    <w:lvl w:ilvl="7" w:tplc="04090003" w:tentative="1">
+      <w:start w:val="1"/>
+      <w:numFmt w:val="bullet"/>
+      <w:lvlText w:val="o"/>
+      <w:lvlJc w:val="left"/>
+      <w:pPr>
+        <w:ind w:left="5760" w:hanging="360"/>
+      </w:pPr>
+      <w:rPr>
+        <w:rFonts w:ascii="Courier New" w:hAnsi="Courier New" w:cs="Courier New" w:hint="default"/>
+      </w:rPr>
+    </w:lvl>
+    <w:lvl w:ilvl="8" w:tplc="04090005" w:tentative="1">
+      <w:start w:val="1"/>
+      <w:numFmt w:val="bullet"/>
+      <w:lvlText w:val=""/>
+      <w:lvlJc w:val="left"/>
+      <w:pPr>
+        <w:ind w:left="6480" w:hanging="360"/>
+      </w:pPr>
+      <w:rPr>
+        <w:rFonts w:ascii="Wingdings" w:hAnsi="Wingdings" w:hint="default"/>
+      </w:rPr>
+    </w:lvl>
+  </w:abstractNum>
+  <w:abstractNum w:abstractNumId="4" w15:restartNumberingAfterBreak="0">
     <w:nsid w:val="320C2F9E"/>
     <w:multiLevelType w:val="hybridMultilevel"/>
     <w:tmpl w:val="775809B6"/>
@@ -1439,7 +2137,120 @@
       </w:rPr>
     </w:lvl>
   </w:abstractNum>
-  <w:abstractNum w:abstractNumId="1" w15:restartNumberingAfterBreak="0">
+  <w:abstractNum w:abstractNumId="5" w15:restartNumberingAfterBreak="0">
+    <w:nsid w:val="371263A9"/>
+    <w:multiLevelType w:val="hybridMultilevel"/>
+    <w:tmpl w:val="31005322"/>
+    <w:lvl w:ilvl="0" w:tplc="04090001">
+      <w:start w:val="1"/>
+      <w:numFmt w:val="bullet"/>
+      <w:lvlText w:val=""/>
+      <w:lvlJc w:val="left"/>
+      <w:pPr>
+        <w:ind w:left="720" w:hanging="360"/>
+      </w:pPr>
+      <w:rPr>
+        <w:rFonts w:ascii="Symbol" w:hAnsi="Symbol" w:hint="default"/>
+      </w:rPr>
+    </w:lvl>
+    <w:lvl w:ilvl="1" w:tplc="04090003" w:tentative="1">
+      <w:start w:val="1"/>
+      <w:numFmt w:val="bullet"/>
+      <w:lvlText w:val="o"/>
+      <w:lvlJc w:val="left"/>
+      <w:pPr>
+        <w:ind w:left="1440" w:hanging="360"/>
+      </w:pPr>
+      <w:rPr>
+        <w:rFonts w:ascii="Courier New" w:hAnsi="Courier New" w:cs="Courier New" w:hint="default"/>
+      </w:rPr>
+    </w:lvl>
+    <w:lvl w:ilvl="2" w:tplc="04090005" w:tentative="1">
+      <w:start w:val="1"/>
+      <w:numFmt w:val="bullet"/>
+      <w:lvlText w:val=""/>
+      <w:lvlJc w:val="left"/>
+      <w:pPr>
+        <w:ind w:left="2160" w:hanging="360"/>
+      </w:pPr>
+      <w:rPr>
+        <w:rFonts w:ascii="Wingdings" w:hAnsi="Wingdings" w:hint="default"/>
+      </w:rPr>
+    </w:lvl>
+    <w:lvl w:ilvl="3" w:tplc="04090001" w:tentative="1">
+      <w:start w:val="1"/>
+      <w:numFmt w:val="bullet"/>
+      <w:lvlText w:val=""/>
+      <w:lvlJc w:val="left"/>
+      <w:pPr>
+        <w:ind w:left="2880" w:hanging="360"/>
+      </w:pPr>
+      <w:rPr>
+        <w:rFonts w:ascii="Symbol" w:hAnsi="Symbol" w:hint="default"/>
+      </w:rPr>
+    </w:lvl>
+    <w:lvl w:ilvl="4" w:tplc="04090003" w:tentative="1">
+      <w:start w:val="1"/>
+      <w:numFmt w:val="bullet"/>
+      <w:lvlText w:val="o"/>
+      <w:lvlJc w:val="left"/>
+      <w:pPr>
+        <w:ind w:left="3600" w:hanging="360"/>
+      </w:pPr>
+      <w:rPr>
+        <w:rFonts w:ascii="Courier New" w:hAnsi="Courier New" w:cs="Courier New" w:hint="default"/>
+      </w:rPr>
+    </w:lvl>
+    <w:lvl w:ilvl="5" w:tplc="04090005" w:tentative="1">
+      <w:start w:val="1"/>
+      <w:numFmt w:val="bullet"/>
+      <w:lvlText w:val=""/>
+      <w:lvlJc w:val="left"/>
+      <w:pPr>
+        <w:ind w:left="4320" w:hanging="360"/>
+      </w:pPr>
+      <w:rPr>
+        <w:rFonts w:ascii="Wingdings" w:hAnsi="Wingdings" w:hint="default"/>
+      </w:rPr>
+    </w:lvl>
+    <w:lvl w:ilvl="6" w:tplc="04090001" w:tentative="1">
+      <w:start w:val="1"/>
+      <w:numFmt w:val="bullet"/>
+      <w:lvlText w:val=""/>
+      <w:lvlJc w:val="left"/>
+      <w:pPr>
+        <w:ind w:left="5040" w:hanging="360"/>
+      </w:pPr>
+      <w:rPr>
+        <w:rFonts w:ascii="Symbol" w:hAnsi="Symbol" w:hint="default"/>
+      </w:rPr>
+    </w:lvl>
+    <w:lvl w:ilvl="7" w:tplc="04090003" w:tentative="1">
+      <w:start w:val="1"/>
+      <w:numFmt w:val="bullet"/>
+      <w:lvlText w:val="o"/>
+      <w:lvlJc w:val="left"/>
+      <w:pPr>
+        <w:ind w:left="5760" w:hanging="360"/>
+      </w:pPr>
+      <w:rPr>
+        <w:rFonts w:ascii="Courier New" w:hAnsi="Courier New" w:cs="Courier New" w:hint="default"/>
+      </w:rPr>
+    </w:lvl>
+    <w:lvl w:ilvl="8" w:tplc="04090005" w:tentative="1">
+      <w:start w:val="1"/>
+      <w:numFmt w:val="bullet"/>
+      <w:lvlText w:val=""/>
+      <w:lvlJc w:val="left"/>
+      <w:pPr>
+        <w:ind w:left="6480" w:hanging="360"/>
+      </w:pPr>
+      <w:rPr>
+        <w:rFonts w:ascii="Wingdings" w:hAnsi="Wingdings" w:hint="default"/>
+      </w:rPr>
+    </w:lvl>
+  </w:abstractNum>
+  <w:abstractNum w:abstractNumId="6" w15:restartNumberingAfterBreak="0">
     <w:nsid w:val="49F03A7C"/>
     <w:multiLevelType w:val="hybridMultilevel"/>
     <w:tmpl w:val="EE56D7CA"/>
@@ -1552,7 +2363,233 @@
       </w:rPr>
     </w:lvl>
   </w:abstractNum>
-  <w:abstractNum w:abstractNumId="2" w15:restartNumberingAfterBreak="0">
+  <w:abstractNum w:abstractNumId="7" w15:restartNumberingAfterBreak="0">
+    <w:nsid w:val="54D00667"/>
+    <w:multiLevelType w:val="hybridMultilevel"/>
+    <w:tmpl w:val="80E43112"/>
+    <w:lvl w:ilvl="0" w:tplc="04090001">
+      <w:start w:val="1"/>
+      <w:numFmt w:val="bullet"/>
+      <w:lvlText w:val=""/>
+      <w:lvlJc w:val="left"/>
+      <w:pPr>
+        <w:ind w:left="720" w:hanging="360"/>
+      </w:pPr>
+      <w:rPr>
+        <w:rFonts w:ascii="Symbol" w:hAnsi="Symbol" w:hint="default"/>
+      </w:rPr>
+    </w:lvl>
+    <w:lvl w:ilvl="1" w:tplc="04090003" w:tentative="1">
+      <w:start w:val="1"/>
+      <w:numFmt w:val="bullet"/>
+      <w:lvlText w:val="o"/>
+      <w:lvlJc w:val="left"/>
+      <w:pPr>
+        <w:ind w:left="1440" w:hanging="360"/>
+      </w:pPr>
+      <w:rPr>
+        <w:rFonts w:ascii="Courier New" w:hAnsi="Courier New" w:cs="Courier New" w:hint="default"/>
+      </w:rPr>
+    </w:lvl>
+    <w:lvl w:ilvl="2" w:tplc="04090005" w:tentative="1">
+      <w:start w:val="1"/>
+      <w:numFmt w:val="bullet"/>
+      <w:lvlText w:val=""/>
+      <w:lvlJc w:val="left"/>
+      <w:pPr>
+        <w:ind w:left="2160" w:hanging="360"/>
+      </w:pPr>
+      <w:rPr>
+        <w:rFonts w:ascii="Wingdings" w:hAnsi="Wingdings" w:hint="default"/>
+      </w:rPr>
+    </w:lvl>
+    <w:lvl w:ilvl="3" w:tplc="04090001" w:tentative="1">
+      <w:start w:val="1"/>
+      <w:numFmt w:val="bullet"/>
+      <w:lvlText w:val=""/>
+      <w:lvlJc w:val="left"/>
+      <w:pPr>
+        <w:ind w:left="2880" w:hanging="360"/>
+      </w:pPr>
+      <w:rPr>
+        <w:rFonts w:ascii="Symbol" w:hAnsi="Symbol" w:hint="default"/>
+      </w:rPr>
+    </w:lvl>
+    <w:lvl w:ilvl="4" w:tplc="04090003" w:tentative="1">
+      <w:start w:val="1"/>
+      <w:numFmt w:val="bullet"/>
+      <w:lvlText w:val="o"/>
+      <w:lvlJc w:val="left"/>
+      <w:pPr>
+        <w:ind w:left="3600" w:hanging="360"/>
+      </w:pPr>
+      <w:rPr>
+        <w:rFonts w:ascii="Courier New" w:hAnsi="Courier New" w:cs="Courier New" w:hint="default"/>
+      </w:rPr>
+    </w:lvl>
+    <w:lvl w:ilvl="5" w:tplc="04090005" w:tentative="1">
+      <w:start w:val="1"/>
+      <w:numFmt w:val="bullet"/>
+      <w:lvlText w:val=""/>
+      <w:lvlJc w:val="left"/>
+      <w:pPr>
+        <w:ind w:left="4320" w:hanging="360"/>
+      </w:pPr>
+      <w:rPr>
+        <w:rFonts w:ascii="Wingdings" w:hAnsi="Wingdings" w:hint="default"/>
+      </w:rPr>
+    </w:lvl>
+    <w:lvl w:ilvl="6" w:tplc="04090001" w:tentative="1">
+      <w:start w:val="1"/>
+      <w:numFmt w:val="bullet"/>
+      <w:lvlText w:val=""/>
+      <w:lvlJc w:val="left"/>
+      <w:pPr>
+        <w:ind w:left="5040" w:hanging="360"/>
+      </w:pPr>
+      <w:rPr>
+        <w:rFonts w:ascii="Symbol" w:hAnsi="Symbol" w:hint="default"/>
+      </w:rPr>
+    </w:lvl>
+    <w:lvl w:ilvl="7" w:tplc="04090003" w:tentative="1">
+      <w:start w:val="1"/>
+      <w:numFmt w:val="bullet"/>
+      <w:lvlText w:val="o"/>
+      <w:lvlJc w:val="left"/>
+      <w:pPr>
+        <w:ind w:left="5760" w:hanging="360"/>
+      </w:pPr>
+      <w:rPr>
+        <w:rFonts w:ascii="Courier New" w:hAnsi="Courier New" w:cs="Courier New" w:hint="default"/>
+      </w:rPr>
+    </w:lvl>
+    <w:lvl w:ilvl="8" w:tplc="04090005" w:tentative="1">
+      <w:start w:val="1"/>
+      <w:numFmt w:val="bullet"/>
+      <w:lvlText w:val=""/>
+      <w:lvlJc w:val="left"/>
+      <w:pPr>
+        <w:ind w:left="6480" w:hanging="360"/>
+      </w:pPr>
+      <w:rPr>
+        <w:rFonts w:ascii="Wingdings" w:hAnsi="Wingdings" w:hint="default"/>
+      </w:rPr>
+    </w:lvl>
+  </w:abstractNum>
+  <w:abstractNum w:abstractNumId="8" w15:restartNumberingAfterBreak="0">
+    <w:nsid w:val="62010A92"/>
+    <w:multiLevelType w:val="hybridMultilevel"/>
+    <w:tmpl w:val="5B2C0936"/>
+    <w:lvl w:ilvl="0" w:tplc="04090001">
+      <w:start w:val="1"/>
+      <w:numFmt w:val="bullet"/>
+      <w:lvlText w:val=""/>
+      <w:lvlJc w:val="left"/>
+      <w:pPr>
+        <w:ind w:left="720" w:hanging="360"/>
+      </w:pPr>
+      <w:rPr>
+        <w:rFonts w:ascii="Symbol" w:hAnsi="Symbol" w:hint="default"/>
+      </w:rPr>
+    </w:lvl>
+    <w:lvl w:ilvl="1" w:tplc="04090003" w:tentative="1">
+      <w:start w:val="1"/>
+      <w:numFmt w:val="bullet"/>
+      <w:lvlText w:val="o"/>
+      <w:lvlJc w:val="left"/>
+      <w:pPr>
+        <w:ind w:left="1440" w:hanging="360"/>
+      </w:pPr>
+      <w:rPr>
+        <w:rFonts w:ascii="Courier New" w:hAnsi="Courier New" w:cs="Courier New" w:hint="default"/>
+      </w:rPr>
+    </w:lvl>
+    <w:lvl w:ilvl="2" w:tplc="04090005" w:tentative="1">
+      <w:start w:val="1"/>
+      <w:numFmt w:val="bullet"/>
+      <w:lvlText w:val=""/>
+      <w:lvlJc w:val="left"/>
+      <w:pPr>
+        <w:ind w:left="2160" w:hanging="360"/>
+      </w:pPr>
+      <w:rPr>
+        <w:rFonts w:ascii="Wingdings" w:hAnsi="Wingdings" w:hint="default"/>
+      </w:rPr>
+    </w:lvl>
+    <w:lvl w:ilvl="3" w:tplc="04090001" w:tentative="1">
+      <w:start w:val="1"/>
+      <w:numFmt w:val="bullet"/>
+      <w:lvlText w:val=""/>
+      <w:lvlJc w:val="left"/>
+      <w:pPr>
+        <w:ind w:left="2880" w:hanging="360"/>
+      </w:pPr>
+      <w:rPr>
+        <w:rFonts w:ascii="Symbol" w:hAnsi="Symbol" w:hint="default"/>
+      </w:rPr>
+    </w:lvl>
+    <w:lvl w:ilvl="4" w:tplc="04090003" w:tentative="1">
+      <w:start w:val="1"/>
+      <w:numFmt w:val="bullet"/>
+      <w:lvlText w:val="o"/>
+      <w:lvlJc w:val="left"/>
+      <w:pPr>
+        <w:ind w:left="3600" w:hanging="360"/>
+      </w:pPr>
+      <w:rPr>
+        <w:rFonts w:ascii="Courier New" w:hAnsi="Courier New" w:cs="Courier New" w:hint="default"/>
+      </w:rPr>
+    </w:lvl>
+    <w:lvl w:ilvl="5" w:tplc="04090005" w:tentative="1">
+      <w:start w:val="1"/>
+      <w:numFmt w:val="bullet"/>
+      <w:lvlText w:val=""/>
+      <w:lvlJc w:val="left"/>
+      <w:pPr>
+        <w:ind w:left="4320" w:hanging="360"/>
+      </w:pPr>
+      <w:rPr>
+        <w:rFonts w:ascii="Wingdings" w:hAnsi="Wingdings" w:hint="default"/>
+      </w:rPr>
+    </w:lvl>
+    <w:lvl w:ilvl="6" w:tplc="04090001" w:tentative="1">
+      <w:start w:val="1"/>
+      <w:numFmt w:val="bullet"/>
+      <w:lvlText w:val=""/>
+      <w:lvlJc w:val="left"/>
+      <w:pPr>
+        <w:ind w:left="5040" w:hanging="360"/>
+      </w:pPr>
+      <w:rPr>
+        <w:rFonts w:ascii="Symbol" w:hAnsi="Symbol" w:hint="default"/>
+      </w:rPr>
+    </w:lvl>
+    <w:lvl w:ilvl="7" w:tplc="04090003" w:tentative="1">
+      <w:start w:val="1"/>
+      <w:numFmt w:val="bullet"/>
+      <w:lvlText w:val="o"/>
+      <w:lvlJc w:val="left"/>
+      <w:pPr>
+        <w:ind w:left="5760" w:hanging="360"/>
+      </w:pPr>
+      <w:rPr>
+        <w:rFonts w:ascii="Courier New" w:hAnsi="Courier New" w:cs="Courier New" w:hint="default"/>
+      </w:rPr>
+    </w:lvl>
+    <w:lvl w:ilvl="8" w:tplc="04090005" w:tentative="1">
+      <w:start w:val="1"/>
+      <w:numFmt w:val="bullet"/>
+      <w:lvlText w:val=""/>
+      <w:lvlJc w:val="left"/>
+      <w:pPr>
+        <w:ind w:left="6480" w:hanging="360"/>
+      </w:pPr>
+      <w:rPr>
+        <w:rFonts w:ascii="Wingdings" w:hAnsi="Wingdings" w:hint="default"/>
+      </w:rPr>
+    </w:lvl>
+  </w:abstractNum>
+  <w:abstractNum w:abstractNumId="9" w15:restartNumberingAfterBreak="0">
     <w:nsid w:val="71A80736"/>
     <w:multiLevelType w:val="hybridMultilevel"/>
     <w:tmpl w:val="8F86A440"/>
@@ -1666,13 +2703,34 @@
     </w:lvl>
   </w:abstractNum>
   <w:num w:numId="1" w16cid:durableId="1611468915">
-    <w:abstractNumId w:val="0"/>
+    <w:abstractNumId w:val="4"/>
   </w:num>
   <w:num w:numId="2" w16cid:durableId="1072894745">
+    <w:abstractNumId w:val="6"/>
+  </w:num>
+  <w:num w:numId="3" w16cid:durableId="1432430763">
+    <w:abstractNumId w:val="9"/>
+  </w:num>
+  <w:num w:numId="4" w16cid:durableId="1683895834">
+    <w:abstractNumId w:val="7"/>
+  </w:num>
+  <w:num w:numId="5" w16cid:durableId="239994249">
     <w:abstractNumId w:val="1"/>
   </w:num>
-  <w:num w:numId="3" w16cid:durableId="1432430763">
+  <w:num w:numId="6" w16cid:durableId="1485510307">
+    <w:abstractNumId w:val="3"/>
+  </w:num>
+  <w:num w:numId="7" w16cid:durableId="1599217503">
+    <w:abstractNumId w:val="5"/>
+  </w:num>
+  <w:num w:numId="8" w16cid:durableId="698746830">
     <w:abstractNumId w:val="2"/>
+  </w:num>
+  <w:num w:numId="9" w16cid:durableId="548953977">
+    <w:abstractNumId w:val="8"/>
+  </w:num>
+  <w:num w:numId="10" w16cid:durableId="485052194">
+    <w:abstractNumId w:val="0"/>
   </w:num>
 </w:numbering>
 </file>

</xml_diff>